<commit_message>
Created Options Button, But No Functionality yet.
</commit_message>
<xml_diff>
--- a/Documentation.docx
+++ b/Documentation.docx
@@ -1,6 +1,6 @@
 
 <file path=word/document.xml><?xml version="1.0" encoding="utf-8"?>
-<w:document xmlns:wpc="http://schemas.microsoft.com/office/word/2010/wordprocessingCanvas" xmlns:cx="http://schemas.microsoft.com/office/drawing/2014/chartex" xmlns:cx1="http://schemas.microsoft.com/office/drawing/2015/9/8/chartex" xmlns:cx2="http://schemas.microsoft.com/office/drawing/2015/10/21/chartex" xmlns:cx3="http://schemas.microsoft.com/office/drawing/2016/5/9/chartex" xmlns:cx4="http://schemas.microsoft.com/office/drawing/2016/5/10/chartex" xmlns:cx5="http://schemas.microsoft.com/office/drawing/2016/5/11/chartex" xmlns:cx6="http://schemas.microsoft.com/office/drawing/2016/5/12/chartex" xmlns:cx7="http://schemas.microsoft.com/office/drawing/2016/5/13/chartex" xmlns:cx8="http://schemas.microsoft.com/office/drawing/2016/5/14/chartex" xmlns:mc="http://schemas.openxmlformats.org/markup-compatibility/2006" xmlns:aink="http://schemas.microsoft.com/office/drawing/2016/ink" xmlns:am3d="http://schemas.microsoft.com/office/drawing/2017/model3d" xmlns:o="urn:schemas-microsoft-com:office:office" xmlns:oel="http://schemas.microsoft.com/office/2019/extlst" xmlns:r="http://schemas.openxmlformats.org/officeDocument/2006/relationships" xmlns:m="http://schemas.openxmlformats.org/officeDocument/2006/math" xmlns:v="urn:schemas-microsoft-com:vml" xmlns:wp14="http://schemas.microsoft.com/office/word/2010/wordprocessingDrawing" xmlns:wp="http://schemas.openxmlformats.org/drawingml/2006/wordprocessingDrawing" xmlns:w10="urn:schemas-microsoft-com:office:word" xmlns:w="http://schemas.openxmlformats.org/wordprocessingml/2006/main" xmlns:w14="http://schemas.microsoft.com/office/word/2010/wordml" xmlns:w15="http://schemas.microsoft.com/office/word/2012/wordml" xmlns:w16cex="http://schemas.microsoft.com/office/word/2018/wordml/cex" xmlns:w16cid="http://schemas.microsoft.com/office/word/2016/wordml/cid" xmlns:w16="http://schemas.microsoft.com/office/word/2018/wordml" xmlns:w16sdtdh="http://schemas.microsoft.com/office/word/2020/wordml/sdtdatahash" xmlns:w16se="http://schemas.microsoft.com/office/word/2015/wordml/symex" xmlns:wpg="http://schemas.microsoft.com/office/word/2010/wordprocessingGroup" xmlns:wpi="http://schemas.microsoft.com/office/word/2010/wordprocessingInk" xmlns:wne="http://schemas.microsoft.com/office/word/2006/wordml" xmlns:wps="http://schemas.microsoft.com/office/word/2010/wordprocessingShape" mc:Ignorable="w14 w15 w16se w16cid w16 w16cex w16sdtdh wp14">
+<w:document xmlns:wpc="http://schemas.microsoft.com/office/word/2010/wordprocessingCanvas" xmlns:cx="http://schemas.microsoft.com/office/drawing/2014/chartex" xmlns:cx1="http://schemas.microsoft.com/office/drawing/2015/9/8/chartex" xmlns:cx2="http://schemas.microsoft.com/office/drawing/2015/10/21/chartex" xmlns:cx3="http://schemas.microsoft.com/office/drawing/2016/5/9/chartex" xmlns:cx4="http://schemas.microsoft.com/office/drawing/2016/5/10/chartex" xmlns:cx5="http://schemas.microsoft.com/office/drawing/2016/5/11/chartex" xmlns:cx6="http://schemas.microsoft.com/office/drawing/2016/5/12/chartex" xmlns:cx7="http://schemas.microsoft.com/office/drawing/2016/5/13/chartex" xmlns:cx8="http://schemas.microsoft.com/office/drawing/2016/5/14/chartex" xmlns:mc="http://schemas.openxmlformats.org/markup-compatibility/2006" xmlns:aink="http://schemas.microsoft.com/office/drawing/2016/ink" xmlns:am3d="http://schemas.microsoft.com/office/drawing/2017/model3d" xmlns:o="urn:schemas-microsoft-com:office:office" xmlns:r="http://schemas.openxmlformats.org/officeDocument/2006/relationships" xmlns:m="http://schemas.openxmlformats.org/officeDocument/2006/math" xmlns:v="urn:schemas-microsoft-com:vml" xmlns:wp14="http://schemas.microsoft.com/office/word/2010/wordprocessingDrawing" xmlns:wp="http://schemas.openxmlformats.org/drawingml/2006/wordprocessingDrawing" xmlns:w10="urn:schemas-microsoft-com:office:word" xmlns:w="http://schemas.openxmlformats.org/wordprocessingml/2006/main" xmlns:w14="http://schemas.microsoft.com/office/word/2010/wordml" xmlns:w15="http://schemas.microsoft.com/office/word/2012/wordml" xmlns:w16cex="http://schemas.microsoft.com/office/word/2018/wordml/cex" xmlns:w16cid="http://schemas.microsoft.com/office/word/2016/wordml/cid" xmlns:w16="http://schemas.microsoft.com/office/word/2018/wordml" xmlns:w16sdtdh="http://schemas.microsoft.com/office/word/2020/wordml/sdtdatahash" xmlns:w16se="http://schemas.microsoft.com/office/word/2015/wordml/symex" xmlns:wpg="http://schemas.microsoft.com/office/word/2010/wordprocessingGroup" xmlns:wpi="http://schemas.microsoft.com/office/word/2010/wordprocessingInk" xmlns:wne="http://schemas.microsoft.com/office/word/2006/wordml" xmlns:wps="http://schemas.microsoft.com/office/word/2010/wordprocessingShape" mc:Ignorable="w14 w15 w16se w16cid w16 w16cex w16sdtdh wp14">
   <w:body>
     <w:p>
       <w:pPr>
@@ -42,21 +42,7 @@
           <w:rPr>
             <w:rStyle w:val="Hyperlink"/>
           </w:rPr>
-          <w:t xml:space="preserve">How To Implement Real-Time Voice Translation </w:t>
-        </w:r>
-        <w:proofErr w:type="gramStart"/>
-        <w:r>
-          <w:rPr>
-            <w:rStyle w:val="Hyperlink"/>
-          </w:rPr>
-          <w:t>In</w:t>
-        </w:r>
-        <w:proofErr w:type="gramEnd"/>
-        <w:r>
-          <w:rPr>
-            <w:rStyle w:val="Hyperlink"/>
-          </w:rPr>
-          <w:t xml:space="preserve"> Unity With HoloLens 2 - YouTube</w:t>
+          <w:t>How To Implement Real-Time Voice Translation In Unity With HoloLens 2 - YouTube</w:t>
         </w:r>
       </w:hyperlink>
     </w:p>
@@ -133,6 +119,11 @@
       </w:r>
     </w:p>
     <w:p>
+      <w:pPr>
+        <w:rPr>
+          <w:rStyle w:val="Hyperlink"/>
+        </w:rPr>
+      </w:pPr>
       <w:hyperlink r:id="rId9" w:history="1">
         <w:r>
           <w:rPr>
@@ -155,6 +146,11 @@
           <w:t>: Sample code for the Microsoft Cognitive Services Speech SDK (github.com)</w:t>
         </w:r>
       </w:hyperlink>
+    </w:p>
+    <w:p>
+      <w:r>
+        <w:t>https://github.com/Azure-Samples/cognitive-services-speech-sdk/tree/master/samples/csharp/unity/speechrecognizer</w:t>
+      </w:r>
     </w:p>
     <w:p/>
     <w:sectPr>
@@ -290,6 +286,7 @@
     <w:lsdException w:name="HTML Sample" w:semiHidden="1" w:unhideWhenUsed="1"/>
     <w:lsdException w:name="HTML Typewriter" w:semiHidden="1" w:unhideWhenUsed="1"/>
     <w:lsdException w:name="HTML Variable" w:semiHidden="1" w:unhideWhenUsed="1"/>
+    <w:lsdException w:name="Normal Table" w:semiHidden="1" w:unhideWhenUsed="1"/>
     <w:lsdException w:name="annotation subject" w:semiHidden="1" w:unhideWhenUsed="1"/>
     <w:lsdException w:name="No List" w:semiHidden="1" w:unhideWhenUsed="1"/>
     <w:lsdException w:name="Outline List 1" w:semiHidden="1" w:unhideWhenUsed="1"/>
@@ -336,8 +333,10 @@
     <w:lsdException w:name="Table Subtle 2" w:semiHidden="1" w:unhideWhenUsed="1"/>
     <w:lsdException w:name="Table Web 1" w:semiHidden="1" w:unhideWhenUsed="1"/>
     <w:lsdException w:name="Table Web 2" w:semiHidden="1" w:unhideWhenUsed="1"/>
+    <w:lsdException w:name="Table Web 3" w:semiHidden="1" w:unhideWhenUsed="1"/>
     <w:lsdException w:name="Balloon Text" w:semiHidden="1" w:unhideWhenUsed="1"/>
     <w:lsdException w:name="Table Grid" w:uiPriority="39"/>
+    <w:lsdException w:name="Table Theme" w:semiHidden="1" w:unhideWhenUsed="1"/>
     <w:lsdException w:name="Placeholder Text" w:semiHidden="1"/>
     <w:lsdException w:name="No Spacing" w:uiPriority="1" w:qFormat="1"/>
     <w:lsdException w:name="Light Shading" w:uiPriority="60"/>
@@ -738,6 +737,18 @@
       <w:color w:val="1F3763" w:themeColor="accent1" w:themeShade="7F"/>
       <w:sz w:val="24"/>
       <w:szCs w:val="24"/>
+    </w:rPr>
+  </w:style>
+  <w:style w:type="character" w:styleId="FollowedHyperlink">
+    <w:name w:val="FollowedHyperlink"/>
+    <w:basedOn w:val="DefaultParagraphFont"/>
+    <w:uiPriority w:val="99"/>
+    <w:semiHidden/>
+    <w:unhideWhenUsed/>
+    <w:rsid w:val="00B36057"/>
+    <w:rPr>
+      <w:color w:val="954F72" w:themeColor="followedHyperlink"/>
+      <w:u w:val="single"/>
     </w:rPr>
   </w:style>
 </w:styles>

</xml_diff>